<commit_message>
ajout du prenom de Nam dans la release note
</commit_message>
<xml_diff>
--- a/DossierFinal/release_note_AF_NN.docx
+++ b/DossierFinal/release_note_AF_NN.docx
@@ -166,6 +166,15 @@
               </w:rPr>
               <w:t>Nguyen</w:t>
             </w:r>
+            <w:r>
+              <w:rPr>
+                <w:sz w:val="24"/>
+                <w:szCs w:val="24"/>
+              </w:rPr>
+              <w:t xml:space="preserve"> Nam</w:t>
+            </w:r>
+            <w:bookmarkStart w:id="0" w:name="_GoBack"/>
+            <w:bookmarkEnd w:id="0"/>
           </w:p>
         </w:tc>
         <w:tc>
@@ -352,21 +361,7 @@
                 <w:sz w:val="24"/>
                 <w:szCs w:val="24"/>
               </w:rPr>
-              <w:t>Projet_Gestion_Ecole_</w:t>
-            </w:r>
-            <w:r>
-              <w:rPr>
-                <w:sz w:val="24"/>
-                <w:szCs w:val="24"/>
-              </w:rPr>
-              <w:t>FOUILLARD_NGUYEN</w:t>
-            </w:r>
-            <w:r>
-              <w:rPr>
-                <w:sz w:val="24"/>
-                <w:szCs w:val="24"/>
-              </w:rPr>
-              <w:t>.zip</w:t>
+              <w:t>Projet_Gestion_Ecole_FOUILLARD_NGUYEN.zip</w:t>
             </w:r>
           </w:p>
           <w:p>
@@ -657,17 +652,7 @@
                 <w:sz w:val="24"/>
                 <w:szCs w:val="24"/>
               </w:rPr>
-              <w:t>Commentaires d’ordre génér</w:t>
-            </w:r>
-            <w:bookmarkStart w:id="0" w:name="_GoBack"/>
-            <w:bookmarkEnd w:id="0"/>
-            <w:r>
-              <w:rPr>
-                <w:b/>
-                <w:sz w:val="24"/>
-                <w:szCs w:val="24"/>
-              </w:rPr>
-              <w:t xml:space="preserve">al </w:t>
+              <w:t xml:space="preserve">Commentaires d’ordre général </w:t>
             </w:r>
           </w:p>
           <w:p>
@@ -1900,7 +1885,7 @@
 </file>
 
 <file path=customXml/itemProps1.xml><?xml version="1.0" encoding="utf-8"?>
-<ds:datastoreItem xmlns:ds="http://schemas.openxmlformats.org/officeDocument/2006/customXml" ds:itemID="{AD988DC3-01BF-4E90-B7BF-1684E4A7D562}">
+<ds:datastoreItem xmlns:ds="http://schemas.openxmlformats.org/officeDocument/2006/customXml" ds:itemID="{2BC071D5-CCFE-484C-B89E-00D6DA2E497A}">
   <ds:schemaRefs>
     <ds:schemaRef ds:uri="http://schemas.openxmlformats.org/officeDocument/2006/bibliography"/>
   </ds:schemaRefs>

</xml_diff>